<commit_message>
MAJ Pin changement shematique verifier empreintes
</commit_message>
<xml_diff>
--- a/Dossiers/Dossier de fabrication Touradou.docx
+++ b/Dossiers/Dossier de fabrication Touradou.docx
@@ -7,6 +7,9 @@
         <w:ind w:left="2124" w:firstLine="0"/>
       </w:pPr>
       <w:r>
+        <w:rPr>
+          <w:noProof/>
+        </w:rPr>
         <mc:AlternateContent>
           <mc:Choice Requires="wps">
             <w:drawing>
@@ -97,6 +100,9 @@
         </mc:AlternateContent>
       </w:r>
       <w:r>
+        <w:rPr>
+          <w:noProof/>
+        </w:rPr>
         <w:drawing>
           <wp:anchor distT="0" distB="0" distL="114300" distR="114300" simplePos="0" relativeHeight="251658242" behindDoc="0" locked="0" layoutInCell="1" allowOverlap="0" wp14:anchorId="3670A718" wp14:editId="646AC40F">
             <wp:simplePos x="0" y="0"/>
@@ -169,6 +175,9 @@
             <w:spacing w:line="240" w:lineRule="auto"/>
           </w:pPr>
           <w:r>
+            <w:rPr>
+              <w:noProof/>
+            </w:rPr>
             <mc:AlternateContent>
               <mc:Choice Requires="wpg">
                 <w:drawing>
@@ -354,6 +363,9 @@
             <w:spacing w:line="240" w:lineRule="auto"/>
           </w:pPr>
           <w:r>
+            <w:rPr>
+              <w:noProof/>
+            </w:rPr>
             <mc:AlternateContent>
               <mc:Choice Requires="wps">
                 <w:drawing>
@@ -835,396 +847,38 @@
             <w:spacing w:line="240" w:lineRule="auto"/>
           </w:pPr>
         </w:p>
-        <w:p>
-          <w:pPr>
-            <w:spacing w:line="240" w:lineRule="auto"/>
-          </w:pPr>
-        </w:p>
-        <w:p>
-          <w:pPr>
-            <w:spacing w:line="240" w:lineRule="auto"/>
-          </w:pPr>
-        </w:p>
-        <w:p>
-          <w:pPr>
-            <w:spacing w:line="240" w:lineRule="auto"/>
-          </w:pPr>
-        </w:p>
-        <w:p>
-          <w:pPr>
-            <w:spacing w:line="240" w:lineRule="auto"/>
-          </w:pPr>
-        </w:p>
-        <w:p>
-          <w:pPr>
-            <w:spacing w:line="240" w:lineRule="auto"/>
-          </w:pPr>
-        </w:p>
-        <w:p>
-          <w:pPr>
-            <w:spacing w:line="240" w:lineRule="auto"/>
-          </w:pPr>
-        </w:p>
-        <w:p>
-          <w:pPr>
-            <w:spacing w:line="240" w:lineRule="auto"/>
-          </w:pPr>
-        </w:p>
-        <w:p>
-          <w:pPr>
-            <w:spacing w:line="240" w:lineRule="auto"/>
-          </w:pPr>
-        </w:p>
-        <w:p>
-          <w:pPr>
-            <w:spacing w:line="240" w:lineRule="auto"/>
-          </w:pPr>
-        </w:p>
-        <w:p>
-          <w:pPr>
-            <w:spacing w:line="240" w:lineRule="auto"/>
-          </w:pPr>
-        </w:p>
-        <w:p>
-          <w:pPr>
-            <w:spacing w:line="240" w:lineRule="auto"/>
-          </w:pPr>
-          <w:r>
-            <w:t xml:space="preserve">       </w:t>
-          </w:r>
-        </w:p>
-        <w:p>
-          <w:pPr>
-            <w:spacing w:line="240" w:lineRule="auto"/>
-          </w:pPr>
-        </w:p>
-        <w:p>
-          <w:pPr>
-            <w:spacing w:line="240" w:lineRule="auto"/>
-          </w:pPr>
-          <w:r>
-            <w:br w:type="page"/>
-          </w:r>
-        </w:p>
       </w:sdtContent>
     </w:sdt>
     <w:p>
-      <w:r>
-        <w:lastRenderedPageBreak/>
-        <w:t xml:space="preserve">           </w:t>
-      </w:r>
-    </w:p>
-    <w:p>
-      <w:pPr>
+      <w:pPr>
+        <w:ind w:firstLine="0"/>
         <w:jc w:val="center"/>
         <w:rPr>
           <w:sz w:val="52"/>
           <w:szCs w:val="52"/>
         </w:rPr>
       </w:pPr>
-      <w:bookmarkStart w:id="0" w:name="_Hlk154656808"/>
-      <w:bookmarkStart w:id="1" w:name="_Toc190619708"/>
-      <w:r>
-        <w:rPr>
-          <w:rStyle w:val="Titre1Car"/>
-          <w:rFonts w:asciiTheme="minorHAnsi" w:hAnsiTheme="minorHAnsi" w:cstheme="minorHAnsi"/>
-          <w:color w:val="auto"/>
+      <w:r>
+        <w:rPr>
           <w:sz w:val="52"/>
           <w:szCs w:val="52"/>
         </w:rPr>
-        <w:t>I</w:t>
-      </w:r>
-      <w:r>
-        <w:rPr>
-          <w:rStyle w:val="Titre1Car"/>
-          <w:rFonts w:asciiTheme="minorHAnsi" w:hAnsiTheme="minorHAnsi" w:cstheme="minorHAnsi"/>
-          <w:color w:val="auto"/>
+        <w:t>Tables des matières</w:t>
+      </w:r>
+    </w:p>
+    <w:p>
+      <w:pPr>
+        <w:ind w:firstLine="0"/>
+        <w:jc w:val="center"/>
+        <w:rPr>
           <w:sz w:val="52"/>
           <w:szCs w:val="52"/>
         </w:rPr>
-        <w:t>ntroduction</w:t>
-      </w:r>
-      <w:bookmarkEnd w:id="0"/>
-      <w:bookmarkEnd w:id="1"/>
+      </w:pPr>
       <w:r>
         <w:rPr>
           <w:rFonts w:ascii="Calibri" w:eastAsia="Calibri" w:hAnsi="Calibri" w:cs="Calibri"/>
-          <w:sz w:val="22"/>
-        </w:rPr>
-        <mc:AlternateContent>
-          <mc:Choice Requires="wpg">
-            <w:drawing>
-              <wp:inline distT="0" distB="0" distL="0" distR="0" wp14:anchorId="17C70D69" wp14:editId="10B5BC82">
-                <wp:extent cx="5760720" cy="11430"/>
-                <wp:effectExtent l="0" t="0" r="0" b="0"/>
-                <wp:docPr id="1045936858" name="Group 1045936858"/>
-                <wp:cNvGraphicFramePr/>
-                <a:graphic xmlns:a="http://schemas.openxmlformats.org/drawingml/2006/main">
-                  <a:graphicData uri="http://schemas.microsoft.com/office/word/2010/wordprocessingGroup">
-                    <wpg:wgp>
-                      <wpg:cNvGrpSpPr/>
-                      <wpg:grpSpPr>
-                        <a:xfrm>
-                          <a:off x="0" y="0"/>
-                          <a:ext cx="5760720" cy="11430"/>
-                          <a:chOff x="0" y="0"/>
-                          <a:chExt cx="5795772" cy="12192"/>
-                        </a:xfrm>
-                      </wpg:grpSpPr>
-                      <wps:wsp>
-                        <wps:cNvPr id="1997714645" name="Shape 38341"/>
-                        <wps:cNvSpPr/>
-                        <wps:spPr>
-                          <a:xfrm>
-                            <a:off x="0" y="0"/>
-                            <a:ext cx="5795772" cy="12192"/>
-                          </a:xfrm>
-                          <a:custGeom>
-                            <a:avLst/>
-                            <a:gdLst/>
-                            <a:ahLst/>
-                            <a:cxnLst/>
-                            <a:rect l="0" t="0" r="0" b="0"/>
-                            <a:pathLst>
-                              <a:path w="5795772" h="12192">
-                                <a:moveTo>
-                                  <a:pt x="0" y="0"/>
-                                </a:moveTo>
-                                <a:lnTo>
-                                  <a:pt x="5795772" y="0"/>
-                                </a:lnTo>
-                                <a:lnTo>
-                                  <a:pt x="5795772" y="12192"/>
-                                </a:lnTo>
-                                <a:lnTo>
-                                  <a:pt x="0" y="12192"/>
-                                </a:lnTo>
-                                <a:lnTo>
-                                  <a:pt x="0" y="0"/>
-                                </a:lnTo>
-                              </a:path>
-                            </a:pathLst>
-                          </a:custGeom>
-                          <a:ln w="0" cap="flat">
-                            <a:miter lim="127000"/>
-                          </a:ln>
-                        </wps:spPr>
-                        <wps:style>
-                          <a:lnRef idx="0">
-                            <a:srgbClr val="000000">
-                              <a:alpha val="0"/>
-                            </a:srgbClr>
-                          </a:lnRef>
-                          <a:fillRef idx="1">
-                            <a:srgbClr val="90C226"/>
-                          </a:fillRef>
-                          <a:effectRef idx="0">
-                            <a:scrgbClr r="0" g="0" b="0"/>
-                          </a:effectRef>
-                          <a:fontRef idx="none"/>
-                        </wps:style>
-                        <wps:bodyPr/>
-                      </wps:wsp>
-                    </wpg:wgp>
-                  </a:graphicData>
-                </a:graphic>
-              </wp:inline>
-            </w:drawing>
-          </mc:Choice>
-          <mc:Fallback>
-            <w:pict>
-              <v:group w14:anchorId="67F84E8D" id="Group 1045936858" o:spid="_x0000_s1026" style="width:453.6pt;height:.9pt;mso-position-horizontal-relative:char;mso-position-vertical-relative:line" coordsize="57957,121" o:gfxdata="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">
-                <v:shape id="Shape 38341" o:spid="_x0000_s1027" style="position:absolute;width:57957;height:121;visibility:visible;mso-wrap-style:square;v-text-anchor:top" coordsize="5795772,12192" o:gfxdata="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" path="m,l5795772,r,12192l,12192,,e" fillcolor="#90c226" stroked="f" strokeweight="0">
-                  <v:stroke miterlimit="83231f" joinstyle="miter"/>
-                  <v:path arrowok="t" textboxrect="0,0,5795772,12192"/>
-                </v:shape>
-                <w10:anchorlock/>
-              </v:group>
-            </w:pict>
-          </mc:Fallback>
-        </mc:AlternateContent>
-      </w:r>
-    </w:p>
-    <w:p>
-      <w:r>
-        <w:t xml:space="preserve">Les enseignants de la formation BUT GEII ont besoins de support </w:t>
-      </w:r>
-      <w:r>
-        <w:t>interactifs</w:t>
-      </w:r>
-      <w:r>
-        <w:t xml:space="preserve"> pour mettre en avant la formation lors des portes ouvertes. </w:t>
-      </w:r>
-      <w:r>
-        <w:t>Cette année</w:t>
-      </w:r>
-      <w:r>
-        <w:t>, les étudiants sont chargés de réaliser des instruments de musique en utilisant les enseignements de la formation. Le groupe d’élèves a décidé de réaliser un « clavier numérique multifonction »</w:t>
-      </w:r>
-    </w:p>
-    <w:p>
-      <w:r>
-        <w:t xml:space="preserve">Après avoir fait valider notre cahier des charges par </w:t>
-      </w:r>
-      <w:r>
-        <w:t>les enseignants</w:t>
-      </w:r>
-      <w:r>
-        <w:t xml:space="preserve"> de la formation, il a </w:t>
-      </w:r>
-      <w:r>
-        <w:t>fallu</w:t>
-      </w:r>
-      <w:r>
-        <w:t xml:space="preserve"> passer à la conception du système. </w:t>
-      </w:r>
-    </w:p>
-    <w:p>
-      <w:r>
-        <w:t xml:space="preserve">Lors de la définition du cahier des charges, les différents sous-systèmes du clavier numérique </w:t>
-      </w:r>
-      <w:r>
-        <w:t>ont été</w:t>
-      </w:r>
-      <w:r>
-        <w:t xml:space="preserve"> identifiés. Chaque </w:t>
-      </w:r>
-      <w:r>
-        <w:t>ce sous-système</w:t>
-      </w:r>
-      <w:r>
-        <w:t xml:space="preserve"> a été conçu par un étudiant. </w:t>
-      </w:r>
-    </w:p>
-    <w:p>
-      <w:pPr>
-        <w:ind w:firstLine="0"/>
-      </w:pPr>
-    </w:p>
-    <w:p>
-      <w:pPr>
-        <w:ind w:firstLine="0"/>
-      </w:pPr>
-    </w:p>
-    <w:p>
-      <w:pPr>
-        <w:ind w:firstLine="0"/>
-      </w:pPr>
-    </w:p>
-    <w:p>
-      <w:pPr>
-        <w:ind w:firstLine="0"/>
-      </w:pPr>
-    </w:p>
-    <w:p>
-      <w:pPr>
-        <w:ind w:firstLine="0"/>
-      </w:pPr>
-    </w:p>
-    <w:p>
-      <w:pPr>
-        <w:ind w:firstLine="0"/>
-      </w:pPr>
-    </w:p>
-    <w:p>
-      <w:pPr>
-        <w:ind w:firstLine="0"/>
-      </w:pPr>
-    </w:p>
-    <w:p>
-      <w:pPr>
-        <w:ind w:firstLine="0"/>
-      </w:pPr>
-    </w:p>
-    <w:p>
-      <w:pPr>
-        <w:ind w:firstLine="0"/>
-      </w:pPr>
-    </w:p>
-    <w:p>
-      <w:pPr>
-        <w:ind w:firstLine="0"/>
-      </w:pPr>
-    </w:p>
-    <w:p>
-      <w:pPr>
-        <w:ind w:firstLine="0"/>
-      </w:pPr>
-    </w:p>
-    <w:p>
-      <w:pPr>
-        <w:ind w:firstLine="0"/>
-      </w:pPr>
-    </w:p>
-    <w:p>
-      <w:pPr>
-        <w:ind w:firstLine="0"/>
-      </w:pPr>
-    </w:p>
-    <w:p>
-      <w:pPr>
-        <w:ind w:firstLine="0"/>
-      </w:pPr>
-    </w:p>
-    <w:p>
-      <w:pPr>
-        <w:ind w:firstLine="0"/>
-      </w:pPr>
-    </w:p>
-    <w:p>
-      <w:pPr>
-        <w:ind w:firstLine="0"/>
-      </w:pPr>
-    </w:p>
-    <w:p>
-      <w:pPr>
-        <w:ind w:firstLine="0"/>
-      </w:pPr>
-    </w:p>
-    <w:p>
-      <w:pPr>
-        <w:ind w:firstLine="0"/>
-      </w:pPr>
-    </w:p>
-    <w:p>
-      <w:pPr>
-        <w:ind w:firstLine="0"/>
-      </w:pPr>
-    </w:p>
-    <w:p>
-      <w:pPr>
-        <w:ind w:firstLine="0"/>
-      </w:pPr>
-    </w:p>
-    <w:p>
-      <w:pPr>
-        <w:ind w:firstLine="0"/>
-        <w:jc w:val="center"/>
-        <w:rPr>
-          <w:sz w:val="52"/>
-          <w:szCs w:val="52"/>
-        </w:rPr>
-      </w:pPr>
-      <w:r>
-        <w:rPr>
-          <w:sz w:val="52"/>
-          <w:szCs w:val="52"/>
-        </w:rPr>
-        <w:t>Tables des matières</w:t>
-      </w:r>
-    </w:p>
-    <w:p>
-      <w:pPr>
-        <w:ind w:firstLine="0"/>
-        <w:jc w:val="center"/>
-        <w:rPr>
-          <w:sz w:val="52"/>
-          <w:szCs w:val="52"/>
-        </w:rPr>
-      </w:pPr>
-      <w:r>
-        <w:rPr>
-          <w:rFonts w:ascii="Calibri" w:eastAsia="Calibri" w:hAnsi="Calibri" w:cs="Calibri"/>
+          <w:noProof/>
           <w:sz w:val="22"/>
         </w:rPr>
         <mc:AlternateContent>
@@ -1374,14 +1028,14 @@
           <w:r>
             <w:fldChar w:fldCharType="separate"/>
           </w:r>
-          <w:hyperlink w:anchor="_Toc190619708" w:history="1">
+          <w:hyperlink w:anchor="_Toc190620964" w:history="1">
             <w:r>
               <w:rPr>
                 <w:rStyle w:val="Lienhypertexte"/>
                 <w:rFonts w:cstheme="minorHAnsi"/>
                 <w:noProof/>
               </w:rPr>
-              <w:t>Introduction</w:t>
+              <w:t>Tables des figures</w:t>
             </w:r>
             <w:r>
               <w:rPr>
@@ -1402,7 +1056,7 @@
                 <w:noProof/>
                 <w:webHidden/>
               </w:rPr>
-              <w:instrText xml:space="preserve"> PAGEREF _Toc190619708 \h </w:instrText>
+              <w:instrText xml:space="preserve"> PAGEREF _Toc190620964 \h </w:instrText>
             </w:r>
             <w:r>
               <w:rPr>
@@ -1448,14 +1102,14 @@
               <w14:ligatures w14:val="standardContextual"/>
             </w:rPr>
           </w:pPr>
-          <w:hyperlink w:anchor="_Toc190619709" w:history="1">
+          <w:hyperlink w:anchor="_Toc190620965" w:history="1">
             <w:r>
               <w:rPr>
                 <w:rStyle w:val="Lienhypertexte"/>
                 <w:rFonts w:cstheme="minorHAnsi"/>
                 <w:noProof/>
               </w:rPr>
-              <w:t>Tables des figures</w:t>
+              <w:t>Introduction</w:t>
             </w:r>
             <w:r>
               <w:rPr>
@@ -1476,7 +1130,7 @@
                 <w:noProof/>
                 <w:webHidden/>
               </w:rPr>
-              <w:instrText xml:space="preserve"> PAGEREF _Toc190619709 \h </w:instrText>
+              <w:instrText xml:space="preserve"> PAGEREF _Toc190620965 \h </w:instrText>
             </w:r>
             <w:r>
               <w:rPr>
@@ -1496,7 +1150,7 @@
                 <w:noProof/>
                 <w:webHidden/>
               </w:rPr>
-              <w:t>4</w:t>
+              <w:t>3</w:t>
             </w:r>
             <w:r>
               <w:rPr>
@@ -1522,14 +1176,14 @@
               <w14:ligatures w14:val="standardContextual"/>
             </w:rPr>
           </w:pPr>
-          <w:hyperlink w:anchor="_Toc190619710" w:history="1">
+          <w:hyperlink w:anchor="_Toc190620966" w:history="1">
             <w:r>
               <w:rPr>
                 <w:rStyle w:val="Lienhypertexte"/>
                 <w:rFonts w:cstheme="minorHAnsi"/>
                 <w:noProof/>
               </w:rPr>
-              <w:t>Introduction</w:t>
+              <w:t>Schéma électronique et fonctions techniques</w:t>
             </w:r>
             <w:r>
               <w:rPr>
@@ -1550,7 +1204,7 @@
                 <w:noProof/>
                 <w:webHidden/>
               </w:rPr>
-              <w:instrText xml:space="preserve"> PAGEREF _Toc190619710 \h </w:instrText>
+              <w:instrText xml:space="preserve"> PAGEREF _Toc190620966 \h </w:instrText>
             </w:r>
             <w:r>
               <w:rPr>
@@ -1570,7 +1224,7 @@
                 <w:noProof/>
                 <w:webHidden/>
               </w:rPr>
-              <w:t>5</w:t>
+              <w:t>4</w:t>
             </w:r>
             <w:r>
               <w:rPr>
@@ -1596,14 +1250,14 @@
               <w14:ligatures w14:val="standardContextual"/>
             </w:rPr>
           </w:pPr>
-          <w:hyperlink w:anchor="_Toc190619711" w:history="1">
+          <w:hyperlink w:anchor="_Toc190620967" w:history="1">
             <w:r>
               <w:rPr>
                 <w:rStyle w:val="Lienhypertexte"/>
                 <w:rFonts w:cstheme="minorHAnsi"/>
                 <w:noProof/>
               </w:rPr>
-              <w:t>Schéma électronique et fonctions techniques</w:t>
+              <w:t>Description des sous-fonctions</w:t>
             </w:r>
             <w:r>
               <w:rPr>
@@ -1624,7 +1278,229 @@
                 <w:noProof/>
                 <w:webHidden/>
               </w:rPr>
-              <w:instrText xml:space="preserve"> PAGEREF _Toc190619711 \h </w:instrText>
+              <w:instrText xml:space="preserve"> PAGEREF _Toc190620967 \h </w:instrText>
+            </w:r>
+            <w:r>
+              <w:rPr>
+                <w:noProof/>
+                <w:webHidden/>
+              </w:rPr>
+            </w:r>
+            <w:r>
+              <w:rPr>
+                <w:noProof/>
+                <w:webHidden/>
+              </w:rPr>
+              <w:fldChar w:fldCharType="separate"/>
+            </w:r>
+            <w:r>
+              <w:rPr>
+                <w:noProof/>
+                <w:webHidden/>
+              </w:rPr>
+              <w:t>5</w:t>
+            </w:r>
+            <w:r>
+              <w:rPr>
+                <w:noProof/>
+                <w:webHidden/>
+              </w:rPr>
+              <w:fldChar w:fldCharType="end"/>
+            </w:r>
+          </w:hyperlink>
+        </w:p>
+        <w:p>
+          <w:pPr>
+            <w:pStyle w:val="TM2"/>
+            <w:tabs>
+              <w:tab w:val="right" w:leader="dot" w:pos="9062"/>
+            </w:tabs>
+            <w:rPr>
+              <w:rFonts w:cstheme="minorBidi"/>
+              <w:noProof/>
+              <w:kern w:val="2"/>
+              <w:sz w:val="24"/>
+              <w:szCs w:val="24"/>
+              <w14:ligatures w14:val="standardContextual"/>
+            </w:rPr>
+          </w:pPr>
+          <w:hyperlink w:anchor="_Toc190620968" w:history="1">
+            <w:r>
+              <w:rPr>
+                <w:rStyle w:val="Lienhypertexte"/>
+                <w:rFonts w:cstheme="minorHAnsi"/>
+                <w:noProof/>
+              </w:rPr>
+              <w:t>FP1 : Émettre un son à la pression d’une touche</w:t>
+            </w:r>
+            <w:r>
+              <w:rPr>
+                <w:noProof/>
+                <w:webHidden/>
+              </w:rPr>
+              <w:tab/>
+            </w:r>
+            <w:r>
+              <w:rPr>
+                <w:noProof/>
+                <w:webHidden/>
+              </w:rPr>
+              <w:fldChar w:fldCharType="begin"/>
+            </w:r>
+            <w:r>
+              <w:rPr>
+                <w:noProof/>
+                <w:webHidden/>
+              </w:rPr>
+              <w:instrText xml:space="preserve"> PAGEREF _Toc190620968 \h </w:instrText>
+            </w:r>
+            <w:r>
+              <w:rPr>
+                <w:noProof/>
+                <w:webHidden/>
+              </w:rPr>
+            </w:r>
+            <w:r>
+              <w:rPr>
+                <w:noProof/>
+                <w:webHidden/>
+              </w:rPr>
+              <w:fldChar w:fldCharType="separate"/>
+            </w:r>
+            <w:r>
+              <w:rPr>
+                <w:noProof/>
+                <w:webHidden/>
+              </w:rPr>
+              <w:t>5</w:t>
+            </w:r>
+            <w:r>
+              <w:rPr>
+                <w:noProof/>
+                <w:webHidden/>
+              </w:rPr>
+              <w:fldChar w:fldCharType="end"/>
+            </w:r>
+          </w:hyperlink>
+        </w:p>
+        <w:p>
+          <w:pPr>
+            <w:pStyle w:val="TM2"/>
+            <w:tabs>
+              <w:tab w:val="right" w:leader="dot" w:pos="9062"/>
+            </w:tabs>
+            <w:rPr>
+              <w:rFonts w:cstheme="minorBidi"/>
+              <w:noProof/>
+              <w:kern w:val="2"/>
+              <w:sz w:val="24"/>
+              <w:szCs w:val="24"/>
+              <w14:ligatures w14:val="standardContextual"/>
+            </w:rPr>
+          </w:pPr>
+          <w:hyperlink w:anchor="_Toc190620969" w:history="1">
+            <w:r>
+              <w:rPr>
+                <w:rStyle w:val="Lienhypertexte"/>
+                <w:rFonts w:cstheme="minorHAnsi"/>
+                <w:noProof/>
+              </w:rPr>
+              <w:t>FS1 : Réception de message MIDI depuis une interface externe</w:t>
+            </w:r>
+            <w:r>
+              <w:rPr>
+                <w:noProof/>
+                <w:webHidden/>
+              </w:rPr>
+              <w:tab/>
+            </w:r>
+            <w:r>
+              <w:rPr>
+                <w:noProof/>
+                <w:webHidden/>
+              </w:rPr>
+              <w:fldChar w:fldCharType="begin"/>
+            </w:r>
+            <w:r>
+              <w:rPr>
+                <w:noProof/>
+                <w:webHidden/>
+              </w:rPr>
+              <w:instrText xml:space="preserve"> PAGEREF _Toc190620969 \h </w:instrText>
+            </w:r>
+            <w:r>
+              <w:rPr>
+                <w:noProof/>
+                <w:webHidden/>
+              </w:rPr>
+            </w:r>
+            <w:r>
+              <w:rPr>
+                <w:noProof/>
+                <w:webHidden/>
+              </w:rPr>
+              <w:fldChar w:fldCharType="separate"/>
+            </w:r>
+            <w:r>
+              <w:rPr>
+                <w:noProof/>
+                <w:webHidden/>
+              </w:rPr>
+              <w:t>5</w:t>
+            </w:r>
+            <w:r>
+              <w:rPr>
+                <w:noProof/>
+                <w:webHidden/>
+              </w:rPr>
+              <w:fldChar w:fldCharType="end"/>
+            </w:r>
+          </w:hyperlink>
+        </w:p>
+        <w:p>
+          <w:pPr>
+            <w:pStyle w:val="TM2"/>
+            <w:tabs>
+              <w:tab w:val="right" w:leader="dot" w:pos="9062"/>
+            </w:tabs>
+            <w:rPr>
+              <w:rFonts w:cstheme="minorBidi"/>
+              <w:noProof/>
+              <w:kern w:val="2"/>
+              <w:sz w:val="24"/>
+              <w:szCs w:val="24"/>
+              <w14:ligatures w14:val="standardContextual"/>
+            </w:rPr>
+          </w:pPr>
+          <w:hyperlink w:anchor="_Toc190620970" w:history="1">
+            <w:r>
+              <w:rPr>
+                <w:rStyle w:val="Lienhypertexte"/>
+                <w:rFonts w:cstheme="minorHAnsi"/>
+                <w:noProof/>
+              </w:rPr>
+              <w:t>FS3 : Alimentation du système</w:t>
+            </w:r>
+            <w:r>
+              <w:rPr>
+                <w:noProof/>
+                <w:webHidden/>
+              </w:rPr>
+              <w:tab/>
+            </w:r>
+            <w:r>
+              <w:rPr>
+                <w:noProof/>
+                <w:webHidden/>
+              </w:rPr>
+              <w:fldChar w:fldCharType="begin"/>
+            </w:r>
+            <w:r>
+              <w:rPr>
+                <w:noProof/>
+                <w:webHidden/>
+              </w:rPr>
+              <w:instrText xml:space="preserve"> PAGEREF _Toc190620970 \h </w:instrText>
             </w:r>
             <w:r>
               <w:rPr>
@@ -1670,14 +1546,14 @@
               <w14:ligatures w14:val="standardContextual"/>
             </w:rPr>
           </w:pPr>
-          <w:hyperlink w:anchor="_Toc190619712" w:history="1">
+          <w:hyperlink w:anchor="_Toc190620971" w:history="1">
             <w:r>
               <w:rPr>
                 <w:rStyle w:val="Lienhypertexte"/>
                 <w:rFonts w:cstheme="minorHAnsi"/>
                 <w:noProof/>
               </w:rPr>
-              <w:t>Description des sous-fonctions</w:t>
+              <w:t>Document de contrôle de fabrication</w:t>
             </w:r>
             <w:r>
               <w:rPr>
@@ -1698,7 +1574,7 @@
                 <w:noProof/>
                 <w:webHidden/>
               </w:rPr>
-              <w:instrText xml:space="preserve"> PAGEREF _Toc190619712 \h </w:instrText>
+              <w:instrText xml:space="preserve"> PAGEREF _Toc190620971 \h </w:instrText>
             </w:r>
             <w:r>
               <w:rPr>
@@ -1718,229 +1594,7 @@
                 <w:noProof/>
                 <w:webHidden/>
               </w:rPr>
-              <w:t>7</w:t>
-            </w:r>
-            <w:r>
-              <w:rPr>
-                <w:noProof/>
-                <w:webHidden/>
-              </w:rPr>
-              <w:fldChar w:fldCharType="end"/>
-            </w:r>
-          </w:hyperlink>
-        </w:p>
-        <w:p>
-          <w:pPr>
-            <w:pStyle w:val="TM2"/>
-            <w:tabs>
-              <w:tab w:val="right" w:leader="dot" w:pos="9062"/>
-            </w:tabs>
-            <w:rPr>
-              <w:rFonts w:cstheme="minorBidi"/>
-              <w:noProof/>
-              <w:kern w:val="2"/>
-              <w:sz w:val="24"/>
-              <w:szCs w:val="24"/>
-              <w14:ligatures w14:val="standardContextual"/>
-            </w:rPr>
-          </w:pPr>
-          <w:hyperlink w:anchor="_Toc190619713" w:history="1">
-            <w:r>
-              <w:rPr>
-                <w:rStyle w:val="Lienhypertexte"/>
-                <w:rFonts w:cstheme="minorHAnsi"/>
-                <w:noProof/>
-              </w:rPr>
-              <w:t>FP1 : Émettre un son à la pression d’une touche</w:t>
-            </w:r>
-            <w:r>
-              <w:rPr>
-                <w:noProof/>
-                <w:webHidden/>
-              </w:rPr>
-              <w:tab/>
-            </w:r>
-            <w:r>
-              <w:rPr>
-                <w:noProof/>
-                <w:webHidden/>
-              </w:rPr>
-              <w:fldChar w:fldCharType="begin"/>
-            </w:r>
-            <w:r>
-              <w:rPr>
-                <w:noProof/>
-                <w:webHidden/>
-              </w:rPr>
-              <w:instrText xml:space="preserve"> PAGEREF _Toc190619713 \h </w:instrText>
-            </w:r>
-            <w:r>
-              <w:rPr>
-                <w:noProof/>
-                <w:webHidden/>
-              </w:rPr>
-            </w:r>
-            <w:r>
-              <w:rPr>
-                <w:noProof/>
-                <w:webHidden/>
-              </w:rPr>
-              <w:fldChar w:fldCharType="separate"/>
-            </w:r>
-            <w:r>
-              <w:rPr>
-                <w:noProof/>
-                <w:webHidden/>
-              </w:rPr>
-              <w:t>7</w:t>
-            </w:r>
-            <w:r>
-              <w:rPr>
-                <w:noProof/>
-                <w:webHidden/>
-              </w:rPr>
-              <w:fldChar w:fldCharType="end"/>
-            </w:r>
-          </w:hyperlink>
-        </w:p>
-        <w:p>
-          <w:pPr>
-            <w:pStyle w:val="TM2"/>
-            <w:tabs>
-              <w:tab w:val="right" w:leader="dot" w:pos="9062"/>
-            </w:tabs>
-            <w:rPr>
-              <w:rFonts w:cstheme="minorBidi"/>
-              <w:noProof/>
-              <w:kern w:val="2"/>
-              <w:sz w:val="24"/>
-              <w:szCs w:val="24"/>
-              <w14:ligatures w14:val="standardContextual"/>
-            </w:rPr>
-          </w:pPr>
-          <w:hyperlink w:anchor="_Toc190619714" w:history="1">
-            <w:r>
-              <w:rPr>
-                <w:rStyle w:val="Lienhypertexte"/>
-                <w:rFonts w:cstheme="minorHAnsi"/>
-                <w:noProof/>
-              </w:rPr>
-              <w:t>FS1 : Réception de message MIDI depuis une interface externe</w:t>
-            </w:r>
-            <w:r>
-              <w:rPr>
-                <w:noProof/>
-                <w:webHidden/>
-              </w:rPr>
-              <w:tab/>
-            </w:r>
-            <w:r>
-              <w:rPr>
-                <w:noProof/>
-                <w:webHidden/>
-              </w:rPr>
-              <w:fldChar w:fldCharType="begin"/>
-            </w:r>
-            <w:r>
-              <w:rPr>
-                <w:noProof/>
-                <w:webHidden/>
-              </w:rPr>
-              <w:instrText xml:space="preserve"> PAGEREF _Toc190619714 \h </w:instrText>
-            </w:r>
-            <w:r>
-              <w:rPr>
-                <w:noProof/>
-                <w:webHidden/>
-              </w:rPr>
-            </w:r>
-            <w:r>
-              <w:rPr>
-                <w:noProof/>
-                <w:webHidden/>
-              </w:rPr>
-              <w:fldChar w:fldCharType="separate"/>
-            </w:r>
-            <w:r>
-              <w:rPr>
-                <w:noProof/>
-                <w:webHidden/>
-              </w:rPr>
-              <w:t>7</w:t>
-            </w:r>
-            <w:r>
-              <w:rPr>
-                <w:noProof/>
-                <w:webHidden/>
-              </w:rPr>
-              <w:fldChar w:fldCharType="end"/>
-            </w:r>
-          </w:hyperlink>
-        </w:p>
-        <w:p>
-          <w:pPr>
-            <w:pStyle w:val="TM2"/>
-            <w:tabs>
-              <w:tab w:val="right" w:leader="dot" w:pos="9062"/>
-            </w:tabs>
-            <w:rPr>
-              <w:rFonts w:cstheme="minorBidi"/>
-              <w:noProof/>
-              <w:kern w:val="2"/>
-              <w:sz w:val="24"/>
-              <w:szCs w:val="24"/>
-              <w14:ligatures w14:val="standardContextual"/>
-            </w:rPr>
-          </w:pPr>
-          <w:hyperlink w:anchor="_Toc190619715" w:history="1">
-            <w:r>
-              <w:rPr>
-                <w:rStyle w:val="Lienhypertexte"/>
-                <w:rFonts w:cstheme="minorHAnsi"/>
-                <w:noProof/>
-              </w:rPr>
-              <w:t>FS3 : Alimentation du système</w:t>
-            </w:r>
-            <w:r>
-              <w:rPr>
-                <w:noProof/>
-                <w:webHidden/>
-              </w:rPr>
-              <w:tab/>
-            </w:r>
-            <w:r>
-              <w:rPr>
-                <w:noProof/>
-                <w:webHidden/>
-              </w:rPr>
-              <w:fldChar w:fldCharType="begin"/>
-            </w:r>
-            <w:r>
-              <w:rPr>
-                <w:noProof/>
-                <w:webHidden/>
-              </w:rPr>
-              <w:instrText xml:space="preserve"> PAGEREF _Toc190619715 \h </w:instrText>
-            </w:r>
-            <w:r>
-              <w:rPr>
-                <w:noProof/>
-                <w:webHidden/>
-              </w:rPr>
-            </w:r>
-            <w:r>
-              <w:rPr>
-                <w:noProof/>
-                <w:webHidden/>
-              </w:rPr>
-              <w:fldChar w:fldCharType="separate"/>
-            </w:r>
-            <w:r>
-              <w:rPr>
-                <w:noProof/>
-                <w:webHidden/>
-              </w:rPr>
-              <w:t>8</w:t>
+              <w:t>6</w:t>
             </w:r>
             <w:r>
               <w:rPr>
@@ -1966,7 +1620,7 @@
               <w14:ligatures w14:val="standardContextual"/>
             </w:rPr>
           </w:pPr>
-          <w:hyperlink w:anchor="_Toc190619716" w:history="1">
+          <w:hyperlink w:anchor="_Toc190620972" w:history="1">
             <w:r>
               <w:rPr>
                 <w:rStyle w:val="Lienhypertexte"/>
@@ -1994,7 +1648,7 @@
                 <w:noProof/>
                 <w:webHidden/>
               </w:rPr>
-              <w:instrText xml:space="preserve"> PAGEREF _Toc190619716 \h </w:instrText>
+              <w:instrText xml:space="preserve"> PAGEREF _Toc190620972 \h </w:instrText>
             </w:r>
             <w:r>
               <w:rPr>
@@ -2014,7 +1668,7 @@
                 <w:noProof/>
                 <w:webHidden/>
               </w:rPr>
-              <w:t>9</w:t>
+              <w:t>7</w:t>
             </w:r>
             <w:r>
               <w:rPr>
@@ -2074,9 +1728,11 @@
     <w:p/>
     <w:p/>
     <w:p/>
-    <w:p/>
-    <w:p/>
-    <w:p/>
+    <w:p>
+      <w:pPr>
+        <w:ind w:firstLine="0"/>
+      </w:pPr>
+    </w:p>
     <w:p>
       <w:pPr>
         <w:pStyle w:val="Titre1"/>
@@ -2088,7 +1744,7 @@
           <w:szCs w:val="52"/>
         </w:rPr>
       </w:pPr>
-      <w:bookmarkStart w:id="2" w:name="_Toc190619709"/>
+      <w:bookmarkStart w:id="0" w:name="_Toc190620964"/>
       <w:r>
         <w:rPr>
           <w:rFonts w:asciiTheme="minorHAnsi" w:hAnsiTheme="minorHAnsi" w:cstheme="minorHAnsi"/>
@@ -2107,7 +1763,7 @@
         </w:rPr>
         <w:t>ables des figures</w:t>
       </w:r>
-      <w:bookmarkEnd w:id="2"/>
+      <w:bookmarkEnd w:id="0"/>
     </w:p>
     <w:p>
       <w:pPr>
@@ -2121,6 +1777,7 @@
       <w:r>
         <w:rPr>
           <w:rFonts w:ascii="Calibri" w:eastAsia="Calibri" w:hAnsi="Calibri" w:cs="Calibri"/>
+          <w:noProof/>
           <w:sz w:val="22"/>
         </w:rPr>
         <mc:AlternateContent>
@@ -2298,7 +1955,7 @@
             <w:noProof/>
             <w:webHidden/>
           </w:rPr>
-          <w:t>6</w:t>
+          <w:t>4</w:t>
         </w:r>
         <w:r>
           <w:rPr>
@@ -2372,7 +2029,7 @@
             <w:noProof/>
             <w:webHidden/>
           </w:rPr>
-          <w:t>9</w:t>
+          <w:t>7</w:t>
         </w:r>
         <w:r>
           <w:rPr>
@@ -2482,7 +2139,7 @@
             <w:noProof/>
             <w:webHidden/>
           </w:rPr>
-          <w:t>9</w:t>
+          <w:t>7</w:t>
         </w:r>
         <w:r>
           <w:rPr>
@@ -2635,7 +2292,7 @@
           <w:szCs w:val="52"/>
         </w:rPr>
       </w:pPr>
-      <w:bookmarkStart w:id="3" w:name="_Toc190619710"/>
+      <w:bookmarkStart w:id="1" w:name="_Toc190620965"/>
       <w:r>
         <w:rPr>
           <w:rFonts w:asciiTheme="minorHAnsi" w:hAnsiTheme="minorHAnsi" w:cstheme="minorHAnsi"/>
@@ -2645,7 +2302,7 @@
         </w:rPr>
         <w:t>Introduction</w:t>
       </w:r>
-      <w:bookmarkEnd w:id="3"/>
+      <w:bookmarkEnd w:id="1"/>
     </w:p>
     <w:p>
       <w:pPr>
@@ -2657,6 +2314,7 @@
       <w:r>
         <w:rPr>
           <w:rFonts w:ascii="Calibri" w:eastAsia="Calibri" w:hAnsi="Calibri" w:cs="Calibri"/>
+          <w:noProof/>
           <w:sz w:val="22"/>
         </w:rPr>
         <mc:AlternateContent>
@@ -2776,16 +2434,7 @@
         <w:t xml:space="preserve">Lors de la définition du cahier des charges, les différents sous-systèmes du clavier numérique ont été identifiés. </w:t>
       </w:r>
       <w:r>
-        <w:t xml:space="preserve">Je ne m'occupe pas de l'électronique ni du dimensionnement, je me charge principalement de la programmation, c’est pour cela </w:t>
-      </w:r>
-      <w:r>
-        <w:t>qu’il n’aura pas</w:t>
-      </w:r>
-      <w:r>
-        <w:t xml:space="preserve"> de calculs.</w:t>
-      </w:r>
-      <w:r>
-        <w:t xml:space="preserve"> </w:t>
+        <w:t xml:space="preserve">Je ne m'occupe pas de l'électronique ni du dimensionnement, je me charge principalement de la programmation, c’est pour cela qu’il n’aura pas de calculs. </w:t>
       </w:r>
       <w:r>
         <w:t xml:space="preserve">Voici </w:t>
@@ -3020,7 +2669,7 @@
           <w:szCs w:val="52"/>
         </w:rPr>
       </w:pPr>
-      <w:bookmarkStart w:id="4" w:name="_Toc190619711"/>
+      <w:bookmarkStart w:id="2" w:name="_Toc190620966"/>
       <w:r>
         <w:rPr>
           <w:rFonts w:asciiTheme="minorHAnsi" w:hAnsiTheme="minorHAnsi" w:cstheme="minorHAnsi"/>
@@ -3028,9 +2677,10 @@
           <w:sz w:val="52"/>
           <w:szCs w:val="52"/>
         </w:rPr>
+        <w:lastRenderedPageBreak/>
         <w:t>Schéma électronique et fonctions techniques</w:t>
       </w:r>
-      <w:bookmarkEnd w:id="4"/>
+      <w:bookmarkEnd w:id="2"/>
     </w:p>
     <w:p>
       <w:pPr>
@@ -3040,6 +2690,7 @@
       <w:r>
         <w:rPr>
           <w:rFonts w:ascii="Calibri" w:eastAsia="Calibri" w:hAnsi="Calibri" w:cs="Calibri"/>
+          <w:noProof/>
           <w:sz w:val="22"/>
         </w:rPr>
         <mc:AlternateContent>
@@ -3164,6 +2815,7 @@
       </w:pPr>
       <w:r>
         <w:rPr>
+          <w:noProof/>
           <w:szCs w:val="24"/>
         </w:rPr>
         <mc:AlternateContent>
@@ -3275,6 +2927,9 @@
         </mc:AlternateContent>
       </w:r>
       <w:r>
+        <w:rPr>
+          <w:noProof/>
+        </w:rPr>
         <mc:AlternateContent>
           <mc:Choice Requires="wps">
             <w:drawing>
@@ -3356,6 +3011,9 @@
         </mc:AlternateContent>
       </w:r>
       <w:r>
+        <w:rPr>
+          <w:noProof/>
+        </w:rPr>
         <mc:AlternateContent>
           <mc:Choice Requires="wps">
             <w:drawing>
@@ -3437,6 +3095,9 @@
         </mc:AlternateContent>
       </w:r>
       <w:r>
+        <w:rPr>
+          <w:noProof/>
+        </w:rPr>
         <w:drawing>
           <wp:anchor distT="0" distB="0" distL="114300" distR="114300" simplePos="0" relativeHeight="251657216" behindDoc="1" locked="0" layoutInCell="1" allowOverlap="1" wp14:anchorId="708B9E9C" wp14:editId="0832C79B">
             <wp:simplePos x="0" y="0"/>
@@ -3511,6 +3172,9 @@
         </w:rPr>
       </w:pPr>
       <w:r>
+        <w:rPr>
+          <w:noProof/>
+        </w:rPr>
         <mc:AlternateContent>
           <mc:Choice Requires="wps">
             <w:drawing>
@@ -3593,6 +3257,7 @@
       </w:r>
       <w:r>
         <w:rPr>
+          <w:noProof/>
           <w:szCs w:val="24"/>
         </w:rPr>
         <mc:AlternateContent>
@@ -3704,6 +3369,9 @@
         </mc:AlternateContent>
       </w:r>
       <w:r>
+        <w:rPr>
+          <w:noProof/>
+        </w:rPr>
         <mc:AlternateContent>
           <mc:Choice Requires="wps">
             <w:drawing>
@@ -3794,6 +3462,7 @@
       </w:pPr>
       <w:r>
         <w:rPr>
+          <w:noProof/>
           <w:szCs w:val="24"/>
         </w:rPr>
         <mc:AlternateContent>
@@ -3937,6 +3606,9 @@
         </w:rPr>
       </w:pPr>
       <w:r>
+        <w:rPr>
+          <w:noProof/>
+        </w:rPr>
         <mc:AlternateContent>
           <mc:Choice Requires="wps">
             <w:drawing>
@@ -4027,6 +3699,7 @@
       </w:pPr>
       <w:r>
         <w:rPr>
+          <w:noProof/>
           <w:szCs w:val="24"/>
         </w:rPr>
         <mc:AlternateContent>
@@ -4170,6 +3843,9 @@
         </w:rPr>
       </w:pPr>
       <w:r>
+        <w:rPr>
+          <w:noProof/>
+        </w:rPr>
         <mc:AlternateContent>
           <mc:Choice Requires="wps">
             <w:drawing>
@@ -4213,7 +3889,7 @@
                               <w:ind w:firstLine="0"/>
                               <w:jc w:val="center"/>
                             </w:pPr>
-                            <w:bookmarkStart w:id="5" w:name="_Toc190620060"/>
+                            <w:bookmarkStart w:id="3" w:name="_Toc190620060"/>
                             <w:r>
                               <w:t xml:space="preserve">Figure </w:t>
                             </w:r>
@@ -4238,7 +3914,7 @@
                             <w:r>
                               <w:t xml:space="preserve"> Schéma électronique</w:t>
                             </w:r>
-                            <w:bookmarkEnd w:id="5"/>
+                            <w:bookmarkEnd w:id="3"/>
                           </w:p>
                         </w:txbxContent>
                       </wps:txbx>
@@ -4265,7 +3941,7 @@
                         <w:ind w:firstLine="0"/>
                         <w:jc w:val="center"/>
                       </w:pPr>
-                      <w:bookmarkStart w:id="6" w:name="_Toc190620060"/>
+                      <w:bookmarkStart w:id="4" w:name="_Toc190620060"/>
                       <w:r>
                         <w:t xml:space="preserve">Figure </w:t>
                       </w:r>
@@ -4290,7 +3966,7 @@
                       <w:r>
                         <w:t xml:space="preserve"> Schéma électronique</w:t>
                       </w:r>
-                      <w:bookmarkEnd w:id="6"/>
+                      <w:bookmarkEnd w:id="4"/>
                     </w:p>
                   </w:txbxContent>
                 </v:textbox>
@@ -4302,6 +3978,7 @@
       </w:r>
       <w:r>
         <w:rPr>
+          <w:noProof/>
           <w:szCs w:val="24"/>
         </w:rPr>
         <mc:AlternateContent>
@@ -4572,7 +4249,7 @@
           <w:sz w:val="22"/>
         </w:rPr>
       </w:pPr>
-      <w:bookmarkStart w:id="7" w:name="_Toc190619712"/>
+      <w:bookmarkStart w:id="5" w:name="_Toc190620967"/>
       <w:r>
         <w:rPr>
           <w:rFonts w:asciiTheme="minorHAnsi" w:hAnsiTheme="minorHAnsi" w:cstheme="minorHAnsi"/>
@@ -4582,7 +4259,7 @@
         </w:rPr>
         <w:t>Description des sous-fonctions</w:t>
       </w:r>
-      <w:bookmarkEnd w:id="7"/>
+      <w:bookmarkEnd w:id="5"/>
     </w:p>
     <w:p>
       <w:pPr>
@@ -4591,6 +4268,7 @@
       <w:r>
         <w:rPr>
           <w:rFonts w:ascii="Calibri" w:eastAsia="Calibri" w:hAnsi="Calibri" w:cs="Calibri"/>
+          <w:noProof/>
           <w:sz w:val="22"/>
         </w:rPr>
         <mc:AlternateContent>
@@ -4706,7 +4384,7 @@
           <w:szCs w:val="32"/>
         </w:rPr>
       </w:pPr>
-      <w:bookmarkStart w:id="8" w:name="_Toc190619713"/>
+      <w:bookmarkStart w:id="6" w:name="_Toc190620968"/>
       <w:r>
         <w:rPr>
           <w:rFonts w:asciiTheme="minorHAnsi" w:hAnsiTheme="minorHAnsi" w:cstheme="minorHAnsi"/>
@@ -4761,7 +4439,7 @@
         </w:rPr>
         <w:t xml:space="preserve"> la pression d’une touche</w:t>
       </w:r>
-      <w:bookmarkEnd w:id="8"/>
+      <w:bookmarkEnd w:id="6"/>
       <w:r>
         <w:rPr>
           <w:rFonts w:asciiTheme="minorHAnsi" w:hAnsiTheme="minorHAnsi" w:cstheme="minorHAnsi"/>
@@ -4775,19 +4453,7 @@
     <w:p/>
     <w:p>
       <w:r>
-        <w:t>Cette fonction repose sur les fonction technique FT1, FT3 et FT5. La première fonction technique va permettre d’identifier les touches appuyer grâce à une configuration matricielle. Cette configuration permet d’économiser plusieurs GPIO. On passe de 25 GPIO utilis</w:t>
-      </w:r>
-      <w:r>
-        <w:t>é</w:t>
-      </w:r>
-      <w:r>
-        <w:t xml:space="preserve"> a 10 pour la détection de touches. On voit aussi des diodes sur le schéma, qui servent à éviter les effets de ghosting. Voir explication plus détaill</w:t>
-      </w:r>
-      <w:r>
-        <w:t>é</w:t>
-      </w:r>
-      <w:r>
-        <w:t xml:space="preserve">e dans le dossier de conception. </w:t>
+        <w:t xml:space="preserve">Cette fonction repose sur les fonction technique FT1, FT3 et FT5. La première fonction technique va permettre d’identifier les touches appuyer grâce à une configuration matricielle. Cette configuration permet d’économiser plusieurs GPIO. On passe de 25 GPIO utilisé a 10 pour la détection de touches. On voit aussi des diodes sur le schéma, qui servent à éviter les effets de ghosting. Voir explication plus détaillée dans le dossier de conception. </w:t>
       </w:r>
     </w:p>
     <w:p>
@@ -4798,13 +4464,7 @@
         <w:t>Une fois que le</w:t>
       </w:r>
       <w:r>
-        <w:t xml:space="preserve"> microcontrôleur </w:t>
-      </w:r>
-      <w:r>
-        <w:t>à</w:t>
-      </w:r>
-      <w:r>
-        <w:t xml:space="preserve"> détecter la touche qui est appuyé. C’est au tour de FT5 de prendre le relais. Le microcontrôleur va émettre sur une de </w:t>
+        <w:t xml:space="preserve"> microcontrôleur à détecter la touche qui est appuyé. C’est au tour de FT5 de prendre le relais. Le microcontrôleur va émettre sur une de </w:t>
       </w:r>
       <w:proofErr w:type="gramStart"/>
       <w:r>
@@ -4812,13 +4472,7 @@
       </w:r>
       <w:proofErr w:type="gramEnd"/>
       <w:r>
-        <w:t xml:space="preserve"> </w:t>
-      </w:r>
-      <w:r>
-        <w:t>à</w:t>
-      </w:r>
-      <w:r>
-        <w:t xml:space="preserve"> un ADC (GPIO 25 ou 26), un signal stocké sous forme de tableau. Et ce signal va aller sur l’entrée de l’amplificateur, puis sur les haut-parleurs.</w:t>
+        <w:t xml:space="preserve"> à un ADC (GPIO 25 ou 26), un signal stocké sous forme de tableau. Et ce signal va aller sur l’entrée de l’amplificateur, puis sur les haut-parleurs.</w:t>
       </w:r>
     </w:p>
     <w:p>
@@ -4826,13 +4480,7 @@
         <w:ind w:firstLine="0"/>
       </w:pPr>
       <w:r>
-        <w:t xml:space="preserve">Et grâce </w:t>
-      </w:r>
-      <w:r>
-        <w:t>à</w:t>
-      </w:r>
-      <w:r>
-        <w:t xml:space="preserve"> FT3 nous pouvons gérer l’intensité du son de sortie en </w:t>
+        <w:t xml:space="preserve">Et grâce à FT3 nous pouvons gérer l’intensité du son de sortie en </w:t>
       </w:r>
       <w:r>
         <w:t xml:space="preserve">appliquant un gain selon la valeur de tension reçu par le microcontrôleur. </w:t>
@@ -4849,7 +4497,7 @@
           <w:szCs w:val="32"/>
         </w:rPr>
       </w:pPr>
-      <w:bookmarkStart w:id="9" w:name="_Toc190619714"/>
+      <w:bookmarkStart w:id="7" w:name="_Toc190620969"/>
       <w:r>
         <w:rPr>
           <w:rFonts w:asciiTheme="minorHAnsi" w:hAnsiTheme="minorHAnsi" w:cstheme="minorHAnsi"/>
@@ -4857,8 +4505,9 @@
           <w:sz w:val="32"/>
           <w:szCs w:val="32"/>
         </w:rPr>
-        <w:t>F</w:t>
-      </w:r>
+        <w:t>FS1 : Réception de message MIDI depuis une interface externe</w:t>
+      </w:r>
+      <w:bookmarkEnd w:id="7"/>
       <w:r>
         <w:rPr>
           <w:rFonts w:asciiTheme="minorHAnsi" w:hAnsiTheme="minorHAnsi" w:cstheme="minorHAnsi"/>
@@ -4866,17 +4515,134 @@
           <w:sz w:val="32"/>
           <w:szCs w:val="32"/>
         </w:rPr>
-        <w:t>S1</w:t>
-      </w:r>
-      <w:r>
+        <w:t xml:space="preserve"> </w:t>
+      </w:r>
+    </w:p>
+    <w:p>
+      <w:pPr>
+        <w:ind w:left="708" w:firstLine="708"/>
+        <w:rPr>
+          <w:szCs w:val="24"/>
+        </w:rPr>
+      </w:pPr>
+    </w:p>
+    <w:p>
+      <w:pPr>
+        <w:rPr>
+          <w:szCs w:val="24"/>
+        </w:rPr>
+      </w:pPr>
+      <w:r>
+        <w:rPr>
+          <w:sz w:val="32"/>
+          <w:szCs w:val="32"/>
+        </w:rPr>
+        <w:tab/>
+      </w:r>
+      <w:r>
+        <w:rPr>
+          <w:szCs w:val="24"/>
+        </w:rPr>
+        <w:t xml:space="preserve">Pour le mode automatique et semi-automatique, nous utilisons une application pour transmettre des donnée midi avec le BLE donc nos touches ne vont pas bouger. Pour savoir quelle note est </w:t>
+      </w:r>
+      <w:r>
+        <w:rPr>
+          <w:szCs w:val="24"/>
+        </w:rPr>
+        <w:t>jouée dans</w:t>
+      </w:r>
+      <w:r>
+        <w:rPr>
+          <w:szCs w:val="24"/>
+        </w:rPr>
+        <w:t xml:space="preserve"> ces modes</w:t>
+      </w:r>
+      <w:r>
+        <w:rPr>
+          <w:szCs w:val="24"/>
+        </w:rPr>
+        <w:t>,</w:t>
+      </w:r>
+      <w:r>
+        <w:rPr>
+          <w:szCs w:val="24"/>
+        </w:rPr>
+        <w:t xml:space="preserve"> nous avons choisis d’illustrer cela par un</w:t>
+      </w:r>
+      <w:r>
+        <w:rPr>
+          <w:szCs w:val="24"/>
+        </w:rPr>
+        <w:t xml:space="preserve">e bande de led neopixels qui va allumer une zone sous la touche qui correspond à la note. Cette bande de led est alimente en 5V et a deux masses. Une masse pour le signal et une autre pour le 5V. Sans cela, le signal est complètement ignoré et les Neopix affiche des couleurs au hasard.  </w:t>
+      </w:r>
+    </w:p>
+    <w:p>
+      <w:pPr>
+        <w:ind w:firstLine="0"/>
+        <w:rPr>
+          <w:szCs w:val="24"/>
+        </w:rPr>
+      </w:pPr>
+    </w:p>
+    <w:p>
+      <w:pPr>
+        <w:ind w:firstLine="0"/>
+        <w:rPr>
+          <w:szCs w:val="24"/>
+        </w:rPr>
+      </w:pPr>
+    </w:p>
+    <w:p>
+      <w:pPr>
+        <w:ind w:firstLine="0"/>
+        <w:rPr>
+          <w:szCs w:val="24"/>
+        </w:rPr>
+      </w:pPr>
+    </w:p>
+    <w:p>
+      <w:pPr>
+        <w:ind w:firstLine="0"/>
+        <w:rPr>
+          <w:szCs w:val="24"/>
+        </w:rPr>
+      </w:pPr>
+    </w:p>
+    <w:p>
+      <w:pPr>
+        <w:ind w:firstLine="0"/>
+        <w:rPr>
+          <w:szCs w:val="24"/>
+        </w:rPr>
+      </w:pPr>
+    </w:p>
+    <w:p>
+      <w:pPr>
+        <w:ind w:firstLine="0"/>
+        <w:rPr>
+          <w:szCs w:val="24"/>
+        </w:rPr>
+      </w:pPr>
+    </w:p>
+    <w:p>
+      <w:pPr>
+        <w:ind w:firstLine="0"/>
+        <w:rPr>
+          <w:szCs w:val="24"/>
+        </w:rPr>
+      </w:pPr>
+    </w:p>
+    <w:p>
+      <w:pPr>
+        <w:pStyle w:val="Titre2"/>
         <w:rPr>
           <w:rFonts w:asciiTheme="minorHAnsi" w:hAnsiTheme="minorHAnsi" w:cstheme="minorHAnsi"/>
           <w:color w:val="auto"/>
           <w:sz w:val="32"/>
           <w:szCs w:val="32"/>
         </w:rPr>
-        <w:t xml:space="preserve"> : </w:t>
-      </w:r>
+      </w:pPr>
+      <w:bookmarkStart w:id="8" w:name="_Toc190620970"/>
       <w:r>
         <w:rPr>
           <w:rFonts w:asciiTheme="minorHAnsi" w:hAnsiTheme="minorHAnsi" w:cstheme="minorHAnsi"/>
@@ -4884,9 +4650,9 @@
           <w:sz w:val="32"/>
           <w:szCs w:val="32"/>
         </w:rPr>
-        <w:t>Réception de message MIDI depuis une interface externe</w:t>
-      </w:r>
-      <w:bookmarkEnd w:id="9"/>
+        <w:t>FS3 : Alimentation du système</w:t>
+      </w:r>
+      <w:bookmarkEnd w:id="8"/>
       <w:r>
         <w:rPr>
           <w:rFonts w:asciiTheme="minorHAnsi" w:hAnsiTheme="minorHAnsi" w:cstheme="minorHAnsi"/>
@@ -4899,190 +4665,6 @@
     </w:p>
     <w:p>
       <w:pPr>
-        <w:ind w:left="708" w:firstLine="708"/>
-        <w:rPr>
-          <w:szCs w:val="24"/>
-        </w:rPr>
-      </w:pPr>
-    </w:p>
-    <w:p>
-      <w:pPr>
-        <w:rPr>
-          <w:szCs w:val="24"/>
-        </w:rPr>
-      </w:pPr>
-      <w:r>
-        <w:rPr>
-          <w:sz w:val="32"/>
-          <w:szCs w:val="32"/>
-        </w:rPr>
-        <w:tab/>
-      </w:r>
-      <w:r>
-        <w:rPr>
-          <w:szCs w:val="24"/>
-        </w:rPr>
-        <w:t xml:space="preserve">Pour le mode automatique et semi-automatique, nous utilisons une application pour transmettre des donnée midi avec le BLE donc nos touches ne vont pas bouger. Pour savoir quelle note est </w:t>
-      </w:r>
-      <w:r>
-        <w:rPr>
-          <w:szCs w:val="24"/>
-        </w:rPr>
-        <w:t>jouée dans</w:t>
-      </w:r>
-      <w:r>
-        <w:rPr>
-          <w:szCs w:val="24"/>
-        </w:rPr>
-        <w:t xml:space="preserve"> ces modes</w:t>
-      </w:r>
-      <w:r>
-        <w:rPr>
-          <w:szCs w:val="24"/>
-        </w:rPr>
-        <w:t>,</w:t>
-      </w:r>
-      <w:r>
-        <w:rPr>
-          <w:szCs w:val="24"/>
-        </w:rPr>
-        <w:t xml:space="preserve"> nous avons choisis d’illustrer cela par un</w:t>
-      </w:r>
-      <w:r>
-        <w:rPr>
-          <w:szCs w:val="24"/>
-        </w:rPr>
-        <w:t>e bande de led neopixels qui va allumer une zone sous la touche qui correspond à la note. Cette bande de led est alimente en 5V et a deux masses. Une masse pour le signal et une autre pour le 5V. Sans cela, le signal est complètement ignor</w:t>
-      </w:r>
-      <w:r>
-        <w:rPr>
-          <w:szCs w:val="24"/>
-        </w:rPr>
-        <w:t>é</w:t>
-      </w:r>
-      <w:r>
-        <w:rPr>
-          <w:szCs w:val="24"/>
-        </w:rPr>
-        <w:t xml:space="preserve"> et les Neopix affiche des couleurs au hasard.  </w:t>
-      </w:r>
-    </w:p>
-    <w:p>
-      <w:pPr>
-        <w:ind w:firstLine="0"/>
-        <w:rPr>
-          <w:szCs w:val="24"/>
-        </w:rPr>
-      </w:pPr>
-    </w:p>
-    <w:p>
-      <w:pPr>
-        <w:ind w:firstLine="0"/>
-        <w:rPr>
-          <w:szCs w:val="24"/>
-        </w:rPr>
-      </w:pPr>
-    </w:p>
-    <w:p>
-      <w:pPr>
-        <w:ind w:firstLine="0"/>
-        <w:rPr>
-          <w:szCs w:val="24"/>
-        </w:rPr>
-      </w:pPr>
-    </w:p>
-    <w:p>
-      <w:pPr>
-        <w:ind w:firstLine="0"/>
-        <w:rPr>
-          <w:szCs w:val="24"/>
-        </w:rPr>
-      </w:pPr>
-    </w:p>
-    <w:p>
-      <w:pPr>
-        <w:ind w:firstLine="0"/>
-        <w:rPr>
-          <w:szCs w:val="24"/>
-        </w:rPr>
-      </w:pPr>
-    </w:p>
-    <w:p>
-      <w:pPr>
-        <w:ind w:firstLine="0"/>
-        <w:rPr>
-          <w:szCs w:val="24"/>
-        </w:rPr>
-      </w:pPr>
-    </w:p>
-    <w:p>
-      <w:pPr>
-        <w:ind w:firstLine="0"/>
-        <w:rPr>
-          <w:szCs w:val="24"/>
-        </w:rPr>
-      </w:pPr>
-    </w:p>
-    <w:p>
-      <w:pPr>
-        <w:pStyle w:val="Titre2"/>
-        <w:rPr>
-          <w:rFonts w:asciiTheme="minorHAnsi" w:hAnsiTheme="minorHAnsi" w:cstheme="minorHAnsi"/>
-          <w:color w:val="auto"/>
-          <w:sz w:val="32"/>
-          <w:szCs w:val="32"/>
-        </w:rPr>
-      </w:pPr>
-      <w:bookmarkStart w:id="10" w:name="_Toc190619715"/>
-      <w:r>
-        <w:rPr>
-          <w:rFonts w:asciiTheme="minorHAnsi" w:hAnsiTheme="minorHAnsi" w:cstheme="minorHAnsi"/>
-          <w:color w:val="auto"/>
-          <w:sz w:val="32"/>
-          <w:szCs w:val="32"/>
-        </w:rPr>
-        <w:t>FS</w:t>
-      </w:r>
-      <w:r>
-        <w:rPr>
-          <w:rFonts w:asciiTheme="minorHAnsi" w:hAnsiTheme="minorHAnsi" w:cstheme="minorHAnsi"/>
-          <w:color w:val="auto"/>
-          <w:sz w:val="32"/>
-          <w:szCs w:val="32"/>
-        </w:rPr>
-        <w:t>3</w:t>
-      </w:r>
-      <w:r>
-        <w:rPr>
-          <w:rFonts w:asciiTheme="minorHAnsi" w:hAnsiTheme="minorHAnsi" w:cstheme="minorHAnsi"/>
-          <w:color w:val="auto"/>
-          <w:sz w:val="32"/>
-          <w:szCs w:val="32"/>
-        </w:rPr>
-        <w:t xml:space="preserve"> : </w:t>
-      </w:r>
-      <w:r>
-        <w:rPr>
-          <w:rFonts w:asciiTheme="minorHAnsi" w:hAnsiTheme="minorHAnsi" w:cstheme="minorHAnsi"/>
-          <w:color w:val="auto"/>
-          <w:sz w:val="32"/>
-          <w:szCs w:val="32"/>
-        </w:rPr>
-        <w:t>Alimentation du système</w:t>
-      </w:r>
-      <w:bookmarkEnd w:id="10"/>
-      <w:r>
-        <w:rPr>
-          <w:rFonts w:asciiTheme="minorHAnsi" w:hAnsiTheme="minorHAnsi" w:cstheme="minorHAnsi"/>
-          <w:color w:val="auto"/>
-          <w:sz w:val="32"/>
-          <w:szCs w:val="32"/>
-        </w:rPr>
-        <w:t xml:space="preserve"> </w:t>
-      </w:r>
-    </w:p>
-    <w:p>
-      <w:pPr>
         <w:ind w:firstLine="0"/>
         <w:rPr>
           <w:szCs w:val="24"/>
@@ -5119,36 +4701,25 @@
         <w:rPr>
           <w:szCs w:val="24"/>
         </w:rPr>
-        <w:t xml:space="preserve"> soit lisible par le microcontrôleur (3.3V). Selon la valeur que j’ai, je donnerai des ordres aux neopixels. Par exemple si elle est </w:t>
-      </w:r>
-      <w:r>
+        <w:t xml:space="preserve"> soit lisible par le microcontrôleur (3.3V). Selon la valeur que j’ai, je donnerai des ordres aux neopixels. Par exemple si elle est à 50% j’allumerai 5 leds, si elle est à 70, 7 leds etc.</w:t>
+      </w:r>
+    </w:p>
+    <w:p>
+      <w:pPr>
+        <w:ind w:firstLine="0"/>
         <w:rPr>
           <w:szCs w:val="24"/>
         </w:rPr>
-        <w:t>à</w:t>
-      </w:r>
-      <w:r>
+      </w:pPr>
+    </w:p>
+    <w:p>
+      <w:pPr>
+        <w:pStyle w:val="Titre1"/>
         <w:rPr>
           <w:szCs w:val="24"/>
         </w:rPr>
-        <w:t xml:space="preserve"> 50% j’allumerai 5 leds, si elle est à 70, 7 leds etc.</w:t>
-      </w:r>
-    </w:p>
-    <w:p>
-      <w:pPr>
-        <w:ind w:firstLine="0"/>
-        <w:rPr>
-          <w:szCs w:val="24"/>
-        </w:rPr>
-      </w:pPr>
-    </w:p>
-    <w:p>
-      <w:pPr>
-        <w:pStyle w:val="Titre1"/>
-        <w:rPr>
-          <w:szCs w:val="24"/>
-        </w:rPr>
-      </w:pPr>
+      </w:pPr>
+      <w:bookmarkStart w:id="9" w:name="_Toc190620971"/>
       <w:r>
         <w:rPr>
           <w:rFonts w:asciiTheme="minorHAnsi" w:hAnsiTheme="minorHAnsi" w:cstheme="minorHAnsi"/>
@@ -5158,6 +4729,7 @@
         </w:rPr>
         <w:t>Document de contrôle de fabrication</w:t>
       </w:r>
+      <w:bookmarkEnd w:id="9"/>
     </w:p>
     <w:p>
       <w:pPr>
@@ -5169,6 +4741,7 @@
       <w:r>
         <w:rPr>
           <w:rFonts w:ascii="Calibri" w:eastAsia="Calibri" w:hAnsi="Calibri" w:cs="Calibri"/>
+          <w:noProof/>
           <w:sz w:val="22"/>
         </w:rPr>
         <mc:AlternateContent>
@@ -5440,6 +5013,7 @@
           <w:sz w:val="32"/>
           <w:szCs w:val="32"/>
         </w:rPr>
+        <w:lastRenderedPageBreak/>
         <w:tab/>
       </w:r>
     </w:p>
@@ -5451,7 +5025,7 @@
           <w:sz w:val="22"/>
         </w:rPr>
       </w:pPr>
-      <w:bookmarkStart w:id="11" w:name="_Toc190619716"/>
+      <w:bookmarkStart w:id="10" w:name="_Toc190620972"/>
       <w:r>
         <w:rPr>
           <w:rFonts w:asciiTheme="minorHAnsi" w:hAnsiTheme="minorHAnsi" w:cstheme="minorHAnsi"/>
@@ -5461,7 +5035,7 @@
         </w:rPr>
         <w:t>Nomenclature</w:t>
       </w:r>
-      <w:bookmarkEnd w:id="11"/>
+      <w:bookmarkEnd w:id="10"/>
     </w:p>
     <w:p>
       <w:pPr>
@@ -5473,6 +5047,7 @@
       <w:r>
         <w:rPr>
           <w:rFonts w:ascii="Calibri" w:eastAsia="Calibri" w:hAnsi="Calibri" w:cs="Calibri"/>
+          <w:noProof/>
           <w:sz w:val="22"/>
         </w:rPr>
         <mc:AlternateContent>
@@ -5580,6 +5155,7 @@
       <w:tblPr>
         <w:tblStyle w:val="Grilledutableau"/>
         <w:tblW w:w="0" w:type="auto"/>
+        <w:jc w:val="center"/>
         <w:tblLook w:val="04A0" w:firstRow="1" w:lastRow="0" w:firstColumn="1" w:lastColumn="0" w:noHBand="0" w:noVBand="1"/>
       </w:tblPr>
       <w:tblGrid>
@@ -5587,9 +5163,11 @@
         <w:gridCol w:w="2066"/>
         <w:gridCol w:w="1968"/>
         <w:gridCol w:w="1668"/>
-        <w:gridCol w:w="1432"/>
       </w:tblGrid>
       <w:tr>
+        <w:trPr>
+          <w:jc w:val="center"/>
+        </w:trPr>
         <w:tc>
           <w:tcPr>
             <w:tcW w:w="1928" w:type="dxa"/>
@@ -5670,28 +5248,11 @@
             </w:r>
           </w:p>
         </w:tc>
-        <w:tc>
-          <w:tcPr>
-            <w:tcW w:w="1432" w:type="dxa"/>
-          </w:tcPr>
-          <w:p>
-            <w:pPr>
-              <w:ind w:firstLine="0"/>
-              <w:jc w:val="center"/>
-              <w:rPr>
-                <w:szCs w:val="24"/>
-              </w:rPr>
-            </w:pPr>
-            <w:r>
-              <w:rPr>
-                <w:szCs w:val="24"/>
-              </w:rPr>
-              <w:t>Cout Total</w:t>
-            </w:r>
-          </w:p>
-        </w:tc>
       </w:tr>
       <w:tr>
+        <w:trPr>
+          <w:jc w:val="center"/>
+        </w:trPr>
         <w:tc>
           <w:tcPr>
             <w:tcW w:w="1928" w:type="dxa"/>
@@ -5748,6 +5309,273 @@
               <w:rPr>
                 <w:szCs w:val="24"/>
               </w:rPr>
+              <w:t>286-3991</w:t>
+            </w:r>
+          </w:p>
+        </w:tc>
+        <w:tc>
+          <w:tcPr>
+            <w:tcW w:w="1668" w:type="dxa"/>
+          </w:tcPr>
+          <w:p>
+            <w:pPr>
+              <w:ind w:firstLine="0"/>
+              <w:jc w:val="center"/>
+              <w:rPr>
+                <w:szCs w:val="24"/>
+              </w:rPr>
+            </w:pPr>
+            <w:r>
+              <w:rPr>
+                <w:szCs w:val="24"/>
+              </w:rPr>
+              <w:t>15,73 €HT</w:t>
+            </w:r>
+          </w:p>
+        </w:tc>
+      </w:tr>
+      <w:tr>
+        <w:trPr>
+          <w:jc w:val="center"/>
+        </w:trPr>
+        <w:tc>
+          <w:tcPr>
+            <w:tcW w:w="1928" w:type="dxa"/>
+          </w:tcPr>
+          <w:p>
+            <w:pPr>
+              <w:ind w:firstLine="0"/>
+              <w:jc w:val="center"/>
+              <w:rPr>
+                <w:szCs w:val="24"/>
+              </w:rPr>
+            </w:pPr>
+            <w:r>
+              <w:rPr>
+                <w:szCs w:val="24"/>
+              </w:rPr>
+              <w:t>D0-D24</w:t>
+            </w:r>
+          </w:p>
+        </w:tc>
+        <w:tc>
+          <w:tcPr>
+            <w:tcW w:w="2066" w:type="dxa"/>
+          </w:tcPr>
+          <w:p>
+            <w:pPr>
+              <w:ind w:firstLine="0"/>
+              <w:jc w:val="center"/>
+              <w:rPr>
+                <w:szCs w:val="24"/>
+              </w:rPr>
+            </w:pPr>
+            <w:r>
+              <w:rPr>
+                <w:szCs w:val="24"/>
+              </w:rPr>
+              <w:t>Diodes 1N4148</w:t>
+            </w:r>
+          </w:p>
+        </w:tc>
+        <w:tc>
+          <w:tcPr>
+            <w:tcW w:w="1968" w:type="dxa"/>
+          </w:tcPr>
+          <w:p>
+            <w:pPr>
+              <w:ind w:firstLine="0"/>
+              <w:jc w:val="center"/>
+              <w:rPr>
+                <w:szCs w:val="24"/>
+              </w:rPr>
+            </w:pPr>
+            <w:r>
+              <w:rPr>
+                <w:szCs w:val="24"/>
+              </w:rPr>
+              <w:t>842-8002</w:t>
+            </w:r>
+          </w:p>
+        </w:tc>
+        <w:tc>
+          <w:tcPr>
+            <w:tcW w:w="1668" w:type="dxa"/>
+          </w:tcPr>
+          <w:p>
+            <w:pPr>
+              <w:ind w:firstLine="0"/>
+              <w:jc w:val="center"/>
+              <w:rPr>
+                <w:szCs w:val="24"/>
+              </w:rPr>
+            </w:pPr>
+            <w:r>
+              <w:rPr>
+                <w:szCs w:val="24"/>
+              </w:rPr>
+              <w:t>0,012 €</w:t>
+            </w:r>
+            <w:r>
+              <w:rPr>
+                <w:szCs w:val="24"/>
+              </w:rPr>
+              <w:t xml:space="preserve"> HT</w:t>
+            </w:r>
+          </w:p>
+        </w:tc>
+      </w:tr>
+      <w:tr>
+        <w:trPr>
+          <w:jc w:val="center"/>
+        </w:trPr>
+        <w:tc>
+          <w:tcPr>
+            <w:tcW w:w="1928" w:type="dxa"/>
+          </w:tcPr>
+          <w:p>
+            <w:pPr>
+              <w:ind w:firstLine="0"/>
+              <w:jc w:val="center"/>
+              <w:rPr>
+                <w:szCs w:val="24"/>
+              </w:rPr>
+            </w:pPr>
+            <w:r>
+              <w:rPr>
+                <w:szCs w:val="24"/>
+              </w:rPr>
+              <w:t>RV1</w:t>
+            </w:r>
+          </w:p>
+        </w:tc>
+        <w:tc>
+          <w:tcPr>
+            <w:tcW w:w="2066" w:type="dxa"/>
+          </w:tcPr>
+          <w:p>
+            <w:pPr>
+              <w:ind w:firstLine="0"/>
+              <w:jc w:val="center"/>
+              <w:rPr>
+                <w:szCs w:val="24"/>
+              </w:rPr>
+            </w:pPr>
+            <w:r>
+              <w:rPr>
+                <w:szCs w:val="24"/>
+              </w:rPr>
+              <w:t>Potentiomètre</w:t>
+            </w:r>
+          </w:p>
+        </w:tc>
+        <w:tc>
+          <w:tcPr>
+            <w:tcW w:w="1968" w:type="dxa"/>
+          </w:tcPr>
+          <w:p>
+            <w:pPr>
+              <w:ind w:firstLine="0"/>
+              <w:jc w:val="center"/>
+              <w:rPr>
+                <w:szCs w:val="24"/>
+              </w:rPr>
+            </w:pPr>
+            <w:r>
+              <w:rPr>
+                <w:szCs w:val="24"/>
+              </w:rPr>
+              <w:t>842-7002</w:t>
+            </w:r>
+          </w:p>
+        </w:tc>
+        <w:tc>
+          <w:tcPr>
+            <w:tcW w:w="1668" w:type="dxa"/>
+          </w:tcPr>
+          <w:p>
+            <w:pPr>
+              <w:ind w:firstLine="0"/>
+              <w:jc w:val="center"/>
+              <w:rPr>
+                <w:szCs w:val="24"/>
+              </w:rPr>
+            </w:pPr>
+            <w:r>
+              <w:rPr>
+                <w:szCs w:val="24"/>
+              </w:rPr>
+              <w:t>7,38 €</w:t>
+            </w:r>
+            <w:r>
+              <w:rPr>
+                <w:szCs w:val="24"/>
+              </w:rPr>
+              <w:t xml:space="preserve"> HT</w:t>
+            </w:r>
+          </w:p>
+        </w:tc>
+      </w:tr>
+      <w:tr>
+        <w:trPr>
+          <w:jc w:val="center"/>
+        </w:trPr>
+        <w:tc>
+          <w:tcPr>
+            <w:tcW w:w="1928" w:type="dxa"/>
+          </w:tcPr>
+          <w:p>
+            <w:pPr>
+              <w:ind w:firstLine="0"/>
+              <w:jc w:val="center"/>
+              <w:rPr>
+                <w:szCs w:val="24"/>
+              </w:rPr>
+            </w:pPr>
+            <w:r>
+              <w:rPr>
+                <w:szCs w:val="24"/>
+              </w:rPr>
+              <w:t>SW0-24</w:t>
+            </w:r>
+          </w:p>
+        </w:tc>
+        <w:tc>
+          <w:tcPr>
+            <w:tcW w:w="2066" w:type="dxa"/>
+          </w:tcPr>
+          <w:p>
+            <w:pPr>
+              <w:ind w:firstLine="0"/>
+              <w:jc w:val="center"/>
+              <w:rPr>
+                <w:szCs w:val="24"/>
+              </w:rPr>
+            </w:pPr>
+            <w:r>
+              <w:rPr>
+                <w:szCs w:val="24"/>
+              </w:rPr>
+              <w:t>Touches</w:t>
+            </w:r>
+          </w:p>
+        </w:tc>
+        <w:tc>
+          <w:tcPr>
+            <w:tcW w:w="1968" w:type="dxa"/>
+          </w:tcPr>
+          <w:p>
+            <w:pPr>
+              <w:ind w:firstLine="0"/>
+              <w:jc w:val="center"/>
+              <w:rPr>
+                <w:szCs w:val="24"/>
+              </w:rPr>
+            </w:pPr>
+            <w:r>
+              <w:rPr>
+                <w:szCs w:val="24"/>
+              </w:rPr>
               <w:t>*</w:t>
             </w:r>
           </w:p>
@@ -5768,38 +5596,15 @@
               <w:rPr>
                 <w:szCs w:val="24"/>
               </w:rPr>
-              <w:t>6,66€ TTC</w:t>
-            </w:r>
-          </w:p>
-        </w:tc>
-        <w:tc>
-          <w:tcPr>
-            <w:tcW w:w="1432" w:type="dxa"/>
-          </w:tcPr>
-          <w:p>
-            <w:pPr>
-              <w:ind w:firstLine="0"/>
-              <w:jc w:val="center"/>
-              <w:rPr>
-                <w:szCs w:val="24"/>
-              </w:rPr>
-            </w:pPr>
-            <w:r>
-              <w:rPr>
-                <w:szCs w:val="24"/>
-              </w:rPr>
-              <w:t>19,99</w:t>
-            </w:r>
-            <w:r>
-              <w:rPr>
-                <w:szCs w:val="24"/>
-              </w:rPr>
-              <w:t>€</w:t>
+              <w:t>0,60€ HT</w:t>
             </w:r>
           </w:p>
         </w:tc>
       </w:tr>
       <w:tr>
+        <w:trPr>
+          <w:jc w:val="center"/>
+        </w:trPr>
         <w:tc>
           <w:tcPr>
             <w:tcW w:w="1928" w:type="dxa"/>
@@ -5816,7 +5621,7 @@
               <w:rPr>
                 <w:szCs w:val="24"/>
               </w:rPr>
-              <w:t>D0-D24</w:t>
+              <w:t>J1-2</w:t>
             </w:r>
           </w:p>
         </w:tc>
@@ -5836,186 +5641,7 @@
               <w:rPr>
                 <w:szCs w:val="24"/>
               </w:rPr>
-              <w:t>Diodes 1N4148</w:t>
-            </w:r>
-          </w:p>
-        </w:tc>
-        <w:tc>
-          <w:tcPr>
-            <w:tcW w:w="1968" w:type="dxa"/>
-          </w:tcPr>
-          <w:p>
-            <w:pPr>
-              <w:ind w:firstLine="0"/>
-              <w:jc w:val="center"/>
-              <w:rPr>
-                <w:szCs w:val="24"/>
-              </w:rPr>
-            </w:pPr>
-          </w:p>
-        </w:tc>
-        <w:tc>
-          <w:tcPr>
-            <w:tcW w:w="1668" w:type="dxa"/>
-          </w:tcPr>
-          <w:p>
-            <w:pPr>
-              <w:ind w:firstLine="0"/>
-              <w:jc w:val="center"/>
-              <w:rPr>
-                <w:szCs w:val="24"/>
-              </w:rPr>
-            </w:pPr>
-            <w:r>
-              <w:rPr>
-                <w:szCs w:val="24"/>
-              </w:rPr>
-              <w:t>****</w:t>
-            </w:r>
-          </w:p>
-        </w:tc>
-        <w:tc>
-          <w:tcPr>
-            <w:tcW w:w="1432" w:type="dxa"/>
-          </w:tcPr>
-          <w:p>
-            <w:pPr>
-              <w:ind w:firstLine="0"/>
-              <w:jc w:val="center"/>
-              <w:rPr>
-                <w:szCs w:val="24"/>
-              </w:rPr>
-            </w:pPr>
-          </w:p>
-        </w:tc>
-      </w:tr>
-      <w:tr>
-        <w:tc>
-          <w:tcPr>
-            <w:tcW w:w="1928" w:type="dxa"/>
-          </w:tcPr>
-          <w:p>
-            <w:pPr>
-              <w:ind w:firstLine="0"/>
-              <w:jc w:val="center"/>
-              <w:rPr>
-                <w:szCs w:val="24"/>
-              </w:rPr>
-            </w:pPr>
-            <w:r>
-              <w:rPr>
-                <w:szCs w:val="24"/>
-              </w:rPr>
-              <w:t>RV1</w:t>
-            </w:r>
-          </w:p>
-        </w:tc>
-        <w:tc>
-          <w:tcPr>
-            <w:tcW w:w="2066" w:type="dxa"/>
-          </w:tcPr>
-          <w:p>
-            <w:pPr>
-              <w:ind w:firstLine="0"/>
-              <w:jc w:val="center"/>
-              <w:rPr>
-                <w:szCs w:val="24"/>
-              </w:rPr>
-            </w:pPr>
-            <w:r>
-              <w:rPr>
-                <w:szCs w:val="24"/>
-              </w:rPr>
-              <w:t>Potentiomètre</w:t>
-            </w:r>
-          </w:p>
-        </w:tc>
-        <w:tc>
-          <w:tcPr>
-            <w:tcW w:w="1968" w:type="dxa"/>
-          </w:tcPr>
-          <w:p>
-            <w:pPr>
-              <w:ind w:firstLine="0"/>
-              <w:rPr>
-                <w:szCs w:val="24"/>
-              </w:rPr>
-            </w:pPr>
-          </w:p>
-        </w:tc>
-        <w:tc>
-          <w:tcPr>
-            <w:tcW w:w="1668" w:type="dxa"/>
-          </w:tcPr>
-          <w:p>
-            <w:pPr>
-              <w:ind w:firstLine="0"/>
-              <w:jc w:val="center"/>
-              <w:rPr>
-                <w:szCs w:val="24"/>
-              </w:rPr>
-            </w:pPr>
-            <w:r>
-              <w:rPr>
-                <w:szCs w:val="24"/>
-              </w:rPr>
-              <w:t>****</w:t>
-            </w:r>
-          </w:p>
-        </w:tc>
-        <w:tc>
-          <w:tcPr>
-            <w:tcW w:w="1432" w:type="dxa"/>
-          </w:tcPr>
-          <w:p>
-            <w:pPr>
-              <w:ind w:firstLine="0"/>
-              <w:jc w:val="center"/>
-              <w:rPr>
-                <w:szCs w:val="24"/>
-              </w:rPr>
-            </w:pPr>
-          </w:p>
-        </w:tc>
-      </w:tr>
-      <w:tr>
-        <w:tc>
-          <w:tcPr>
-            <w:tcW w:w="1928" w:type="dxa"/>
-          </w:tcPr>
-          <w:p>
-            <w:pPr>
-              <w:ind w:firstLine="0"/>
-              <w:jc w:val="center"/>
-              <w:rPr>
-                <w:szCs w:val="24"/>
-              </w:rPr>
-            </w:pPr>
-            <w:r>
-              <w:rPr>
-                <w:szCs w:val="24"/>
-              </w:rPr>
-              <w:t>SW0-24</w:t>
-            </w:r>
-          </w:p>
-        </w:tc>
-        <w:tc>
-          <w:tcPr>
-            <w:tcW w:w="2066" w:type="dxa"/>
-          </w:tcPr>
-          <w:p>
-            <w:pPr>
-              <w:ind w:firstLine="0"/>
-              <w:jc w:val="center"/>
-              <w:rPr>
-                <w:szCs w:val="24"/>
-              </w:rPr>
-            </w:pPr>
-            <w:r>
-              <w:rPr>
-                <w:szCs w:val="24"/>
-              </w:rPr>
-              <w:t>Touches</w:t>
+              <w:t>Neopixels</w:t>
             </w:r>
           </w:p>
         </w:tc>
@@ -6055,140 +5681,15 @@
               <w:rPr>
                 <w:szCs w:val="24"/>
               </w:rPr>
-              <w:t>0,75€ TTC</w:t>
-            </w:r>
-          </w:p>
-        </w:tc>
-        <w:tc>
-          <w:tcPr>
-            <w:tcW w:w="1432" w:type="dxa"/>
-          </w:tcPr>
-          <w:p>
-            <w:pPr>
-              <w:ind w:firstLine="0"/>
-              <w:jc w:val="center"/>
-              <w:rPr>
-                <w:szCs w:val="24"/>
-              </w:rPr>
-            </w:pPr>
-            <w:r>
-              <w:rPr>
-                <w:szCs w:val="24"/>
-              </w:rPr>
-              <w:t>18€</w:t>
+              <w:t>17,23€ HT</w:t>
             </w:r>
           </w:p>
         </w:tc>
       </w:tr>
       <w:tr>
-        <w:tc>
-          <w:tcPr>
-            <w:tcW w:w="1928" w:type="dxa"/>
-          </w:tcPr>
-          <w:p>
-            <w:pPr>
-              <w:ind w:firstLine="0"/>
-              <w:jc w:val="center"/>
-              <w:rPr>
-                <w:szCs w:val="24"/>
-              </w:rPr>
-            </w:pPr>
-            <w:r>
-              <w:rPr>
-                <w:szCs w:val="24"/>
-              </w:rPr>
-              <w:t>J1-2</w:t>
-            </w:r>
-          </w:p>
-        </w:tc>
-        <w:tc>
-          <w:tcPr>
-            <w:tcW w:w="2066" w:type="dxa"/>
-          </w:tcPr>
-          <w:p>
-            <w:pPr>
-              <w:ind w:firstLine="0"/>
-              <w:jc w:val="center"/>
-              <w:rPr>
-                <w:szCs w:val="24"/>
-              </w:rPr>
-            </w:pPr>
-            <w:r>
-              <w:rPr>
-                <w:szCs w:val="24"/>
-              </w:rPr>
-              <w:t>Neopixels</w:t>
-            </w:r>
-          </w:p>
-        </w:tc>
-        <w:tc>
-          <w:tcPr>
-            <w:tcW w:w="1968" w:type="dxa"/>
-          </w:tcPr>
-          <w:p>
-            <w:pPr>
-              <w:ind w:firstLine="0"/>
-              <w:jc w:val="center"/>
-              <w:rPr>
-                <w:szCs w:val="24"/>
-              </w:rPr>
-            </w:pPr>
-            <w:r>
-              <w:rPr>
-                <w:szCs w:val="24"/>
-              </w:rPr>
-              <w:t>***</w:t>
-            </w:r>
-          </w:p>
-        </w:tc>
-        <w:tc>
-          <w:tcPr>
-            <w:tcW w:w="1668" w:type="dxa"/>
-          </w:tcPr>
-          <w:p>
-            <w:pPr>
-              <w:ind w:firstLine="0"/>
-              <w:jc w:val="center"/>
-              <w:rPr>
-                <w:szCs w:val="24"/>
-              </w:rPr>
-            </w:pPr>
-            <w:r>
-              <w:rPr>
-                <w:szCs w:val="24"/>
-              </w:rPr>
-              <w:t>21,54</w:t>
-            </w:r>
-            <w:r>
-              <w:rPr>
-                <w:szCs w:val="24"/>
-              </w:rPr>
-              <w:t>€ TTC</w:t>
-            </w:r>
-          </w:p>
-        </w:tc>
-        <w:tc>
-          <w:tcPr>
-            <w:tcW w:w="1432" w:type="dxa"/>
-          </w:tcPr>
-          <w:p>
-            <w:pPr>
-              <w:ind w:firstLine="0"/>
-              <w:jc w:val="center"/>
-              <w:rPr>
-                <w:szCs w:val="24"/>
-              </w:rPr>
-            </w:pPr>
-            <w:r>
-              <w:rPr>
-                <w:szCs w:val="24"/>
-              </w:rPr>
-              <w:t>21,54€ TTC</w:t>
-            </w:r>
-          </w:p>
-        </w:tc>
-      </w:tr>
-      <w:tr>
+        <w:trPr>
+          <w:jc w:val="center"/>
+        </w:trPr>
         <w:tc>
           <w:tcPr>
             <w:tcW w:w="1928" w:type="dxa"/>
@@ -6241,6 +5742,12 @@
                 <w:szCs w:val="24"/>
               </w:rPr>
             </w:pPr>
+            <w:r>
+              <w:rPr>
+                <w:szCs w:val="24"/>
+              </w:rPr>
+              <w:t>228-5988</w:t>
+            </w:r>
           </w:p>
         </w:tc>
         <w:tc>
@@ -6259,23 +5766,14 @@
               <w:rPr>
                 <w:szCs w:val="24"/>
               </w:rPr>
-              <w:t>****</w:t>
+              <w:t>0,436 €</w:t>
             </w:r>
-          </w:p>
-        </w:tc>
-        <w:tc>
-          <w:tcPr>
-            <w:tcW w:w="1432" w:type="dxa"/>
-          </w:tcPr>
-          <w:p>
-            <w:pPr>
-              <w:keepNext/>
-              <w:ind w:firstLine="0"/>
-              <w:jc w:val="center"/>
+            <w:r>
               <w:rPr>
                 <w:szCs w:val="24"/>
               </w:rPr>
-            </w:pPr>
+              <w:t xml:space="preserve"> HT</w:t>
+            </w:r>
           </w:p>
         </w:tc>
       </w:tr>
@@ -6289,7 +5787,7 @@
           <w:szCs w:val="24"/>
         </w:rPr>
       </w:pPr>
-      <w:bookmarkStart w:id="12" w:name="_Toc190620064"/>
+      <w:bookmarkStart w:id="11" w:name="_Toc190620064"/>
       <w:r>
         <w:t xml:space="preserve">Table </w:t>
       </w:r>
@@ -6314,28 +5812,41 @@
       <w:r>
         <w:t xml:space="preserve"> Nomenclature</w:t>
       </w:r>
-      <w:bookmarkEnd w:id="12"/>
+      <w:bookmarkEnd w:id="11"/>
     </w:p>
     <w:p>
       <w:pPr>
         <w:ind w:firstLine="0"/>
       </w:pPr>
-      <w:r>
-        <w:t xml:space="preserve">* : </w:t>
-      </w:r>
-      <w:r>
-        <w:t xml:space="preserve">Pas de </w:t>
-      </w:r>
-      <w:proofErr w:type="gramStart"/>
-      <w:r>
-        <w:t>référence constructeur</w:t>
-      </w:r>
-      <w:proofErr w:type="gramEnd"/>
-      <w:r>
-        <w:t xml:space="preserve"> trouvée</w:t>
-      </w:r>
-      <w:r>
-        <w:t>, acheté personnellement</w:t>
+    </w:p>
+    <w:p>
+      <w:pPr>
+        <w:ind w:firstLine="0"/>
+      </w:pPr>
+      <w:r>
+        <w:t xml:space="preserve">D’après les références fournisseurs (RS online), le coût total composants serait de </w:t>
+      </w:r>
+      <w:r>
+        <w:t>41,38</w:t>
+      </w:r>
+      <w:r>
+        <w:t>€.</w:t>
+      </w:r>
+    </w:p>
+    <w:p>
+      <w:pPr>
+        <w:ind w:firstLine="0"/>
+      </w:pPr>
+    </w:p>
+    <w:p>
+      <w:pPr>
+        <w:ind w:firstLine="0"/>
+        <w:rPr>
+          <w:lang w:val="en-US"/>
+        </w:rPr>
+      </w:pPr>
+      <w:r>
+        <w:t>*: Touche imprimée en 3D</w:t>
       </w:r>
       <w:r>
         <w:t>.</w:t>
@@ -6344,55 +5855,12 @@
     <w:p>
       <w:pPr>
         <w:ind w:firstLine="0"/>
-        <w:rPr>
-          <w:lang w:val="en-US"/>
-        </w:rPr>
-      </w:pPr>
-      <w:r>
-        <w:t>*</w:t>
-      </w:r>
-      <w:r>
-        <w:t>*</w:t>
-      </w:r>
-      <w:r>
-        <w:t xml:space="preserve">: </w:t>
-      </w:r>
-      <w:r>
-        <w:t>Touche imprimée en 3D</w:t>
+      </w:pPr>
+      <w:r>
+        <w:t>** : Matériel personnel</w:t>
       </w:r>
       <w:r>
         <w:t>.</w:t>
-      </w:r>
-    </w:p>
-    <w:p>
-      <w:pPr>
-        <w:ind w:firstLine="0"/>
-      </w:pPr>
-      <w:r>
-        <w:t>*</w:t>
-      </w:r>
-      <w:r>
-        <w:t>**</w:t>
-      </w:r>
-      <w:r>
-        <w:t xml:space="preserve"> : </w:t>
-      </w:r>
-      <w:r>
-        <w:t>Matériel personnel</w:t>
-      </w:r>
-      <w:r>
-        <w:t>.</w:t>
-      </w:r>
-    </w:p>
-    <w:p>
-      <w:pPr>
-        <w:ind w:firstLine="0"/>
-      </w:pPr>
-      <w:r>
-        <w:t xml:space="preserve">**** : Récupérable </w:t>
-      </w:r>
-      <w:r>
-        <w:t>à l’IUT.</w:t>
       </w:r>
     </w:p>
     <w:p>
@@ -6408,6 +5876,7 @@
       </w:pPr>
       <w:r>
         <w:rPr>
+          <w:noProof/>
           <w:lang w:val="en-US"/>
         </w:rPr>
         <w:drawing>
@@ -6456,7 +5925,7 @@
           <w:lang w:val="en-US"/>
         </w:rPr>
       </w:pPr>
-      <w:bookmarkStart w:id="13" w:name="_Toc190620061"/>
+      <w:bookmarkStart w:id="12" w:name="_Toc190620061"/>
       <w:r>
         <w:t xml:space="preserve">Figure </w:t>
       </w:r>
@@ -6487,7 +5956,7 @@
       <w:r>
         <w:t>1 octaves/12touches)</w:t>
       </w:r>
-      <w:bookmarkEnd w:id="13"/>
+      <w:bookmarkEnd w:id="12"/>
     </w:p>
     <w:p>
       <w:pPr>
@@ -6706,6 +6175,9 @@
       <w:pStyle w:val="En-tte"/>
     </w:pPr>
     <w:r>
+      <w:rPr>
+        <w:noProof/>
+      </w:rPr>
       <mc:AlternateContent>
         <mc:Choice Requires="wps">
           <w:drawing>
@@ -6832,6 +6304,9 @@
       </mc:AlternateContent>
     </w:r>
     <w:r>
+      <w:rPr>
+        <w:noProof/>
+      </w:rPr>
       <w:drawing>
         <wp:anchor distT="0" distB="0" distL="114300" distR="114300" simplePos="0" relativeHeight="251658242" behindDoc="0" locked="0" layoutInCell="1" allowOverlap="0" wp14:anchorId="069C0BC1" wp14:editId="61DBB027">
           <wp:simplePos x="0" y="0"/>

</xml_diff>